<commit_message>
Adds course code, teacher, and subject area. Adds option to initialize courses from file. Has file with all IvyTeach courses
</commit_message>
<xml_diff>
--- a/FinalProjectDocs/Group_1_Final_Project_Launch.docx
+++ b/FinalProjectDocs/Group_1_Final_Project_Launch.docx
@@ -88,15 +88,7 @@
           <w:sz w:val="24"/>
           <w:szCs w:val="24"/>
         </w:rPr>
-        <w:t xml:space="preserve">For collaboration, a GitHub repository was set up, titled SDEV_255_Final_Project_Group1. We </w:t>
-      </w:r>
-      <w:r>
-        <w:rPr>
-          <w:rFonts w:ascii="Arial" w:hAnsi="Arial" w:cs="Arial"/>
-          <w:sz w:val="24"/>
-          <w:szCs w:val="24"/>
-        </w:rPr>
-        <w:t xml:space="preserve">chose to </w:t>
+        <w:t xml:space="preserve">For collaboration, a GitHub repository was set up, titled SDEV_255_Final_Project_Group1. We chose to </w:t>
       </w:r>
       <w:r>
         <w:rPr>
@@ -190,348 +182,6 @@
           <w:sz w:val="24"/>
           <w:szCs w:val="24"/>
         </w:rPr>
-        <w:t>The easiest way for us to assign and divide up roles is to do so by assignment. Our group has very low availability to meet, so the only way we’re going to be able to get through this assignment is to work on items in our individual downtime. That is why we determined it would be best to divide up the work in stages by assignment</w:t>
-      </w:r>
-      <w:r>
-        <w:rPr>
-          <w:rFonts w:ascii="Arial" w:hAnsi="Arial" w:cs="Arial"/>
-          <w:sz w:val="24"/>
-          <w:szCs w:val="24"/>
-        </w:rPr>
-        <w:t xml:space="preserve"> and track the progress using Trello</w:t>
-      </w:r>
-      <w:r>
-        <w:rPr>
-          <w:rFonts w:ascii="Arial" w:hAnsi="Arial" w:cs="Arial"/>
-          <w:sz w:val="24"/>
-          <w:szCs w:val="24"/>
-        </w:rPr>
-        <w:t xml:space="preserve">. </w:t>
-      </w:r>
-      <w:r>
-        <w:rPr>
-          <w:rFonts w:ascii="Arial" w:hAnsi="Arial" w:cs="Arial"/>
-          <w:sz w:val="24"/>
-          <w:szCs w:val="24"/>
-        </w:rPr>
-        <w:t>Below is the breakdown of how the work will be assigned:</w:t>
-      </w:r>
-    </w:p>
-    <w:p>
-      <w:pPr>
-        <w:pStyle w:val="Heading3"/>
-      </w:pPr>
-      <w:r>
-        <w:t xml:space="preserve">Matteo Catalano - </w:t>
-      </w:r>
-      <w:r>
-        <w:t>M05 Lab - Final Project Design, Links, and Backend</w:t>
-      </w:r>
-      <w:r>
-        <w:t xml:space="preserve"> &amp; Project Management</w:t>
-      </w:r>
-    </w:p>
-    <w:p>
-      <w:pPr>
-        <w:pStyle w:val="ListParagraph"/>
-        <w:numPr>
-          <w:ilvl w:val="0"/>
-          <w:numId w:val="1"/>
-        </w:numPr>
-        <w:rPr>
-          <w:rFonts w:ascii="Arial" w:hAnsi="Arial" w:cs="Arial"/>
-          <w:sz w:val="24"/>
-          <w:szCs w:val="24"/>
-        </w:rPr>
-      </w:pPr>
-      <w:r>
-        <w:rPr>
-          <w:rFonts w:ascii="Arial" w:hAnsi="Arial" w:cs="Arial"/>
-          <w:sz w:val="24"/>
-          <w:szCs w:val="24"/>
-        </w:rPr>
-        <w:t>Create links / routes for the webpages of your website</w:t>
-      </w:r>
-    </w:p>
-    <w:p>
-      <w:pPr>
-        <w:pStyle w:val="ListParagraph"/>
-        <w:numPr>
-          <w:ilvl w:val="0"/>
-          <w:numId w:val="1"/>
-        </w:numPr>
-        <w:rPr>
-          <w:rFonts w:ascii="Arial" w:hAnsi="Arial" w:cs="Arial"/>
-          <w:sz w:val="24"/>
-          <w:szCs w:val="24"/>
-        </w:rPr>
-      </w:pPr>
-      <w:r>
-        <w:rPr>
-          <w:rFonts w:ascii="Arial" w:hAnsi="Arial" w:cs="Arial"/>
-          <w:sz w:val="24"/>
-          <w:szCs w:val="24"/>
-        </w:rPr>
-        <w:t>Add an index page for your final project</w:t>
-      </w:r>
-    </w:p>
-    <w:p>
-      <w:pPr>
-        <w:pStyle w:val="ListParagraph"/>
-        <w:numPr>
-          <w:ilvl w:val="0"/>
-          <w:numId w:val="1"/>
-        </w:numPr>
-        <w:rPr>
-          <w:rFonts w:ascii="Arial" w:hAnsi="Arial" w:cs="Arial"/>
-          <w:sz w:val="24"/>
-          <w:szCs w:val="24"/>
-        </w:rPr>
-      </w:pPr>
-      <w:r>
-        <w:rPr>
-          <w:rFonts w:ascii="Arial" w:hAnsi="Arial" w:cs="Arial"/>
-          <w:sz w:val="24"/>
-          <w:szCs w:val="24"/>
-        </w:rPr>
-        <w:t>Begin the design of your final project.  Your project should have the following design features implemented by the end of this assignment:</w:t>
-      </w:r>
-    </w:p>
-    <w:p>
-      <w:pPr>
-        <w:pStyle w:val="ListParagraph"/>
-        <w:numPr>
-          <w:ilvl w:val="1"/>
-          <w:numId w:val="1"/>
-        </w:numPr>
-        <w:rPr>
-          <w:rFonts w:ascii="Arial" w:hAnsi="Arial" w:cs="Arial"/>
-          <w:sz w:val="24"/>
-          <w:szCs w:val="24"/>
-        </w:rPr>
-      </w:pPr>
-      <w:r>
-        <w:rPr>
-          <w:rFonts w:ascii="Arial" w:hAnsi="Arial" w:cs="Arial"/>
-          <w:sz w:val="24"/>
-          <w:szCs w:val="24"/>
-        </w:rPr>
-        <w:t>A navigation bar / menu</w:t>
-      </w:r>
-    </w:p>
-    <w:p>
-      <w:pPr>
-        <w:pStyle w:val="ListParagraph"/>
-        <w:numPr>
-          <w:ilvl w:val="1"/>
-          <w:numId w:val="1"/>
-        </w:numPr>
-        <w:rPr>
-          <w:rFonts w:ascii="Arial" w:hAnsi="Arial" w:cs="Arial"/>
-          <w:sz w:val="24"/>
-          <w:szCs w:val="24"/>
-        </w:rPr>
-      </w:pPr>
-      <w:r>
-        <w:rPr>
-          <w:rFonts w:ascii="Arial" w:hAnsi="Arial" w:cs="Arial"/>
-          <w:sz w:val="24"/>
-          <w:szCs w:val="24"/>
-        </w:rPr>
-        <w:t>You index page styled</w:t>
-      </w:r>
-    </w:p>
-    <w:p>
-      <w:pPr>
-        <w:pStyle w:val="ListParagraph"/>
-        <w:numPr>
-          <w:ilvl w:val="1"/>
-          <w:numId w:val="1"/>
-        </w:numPr>
-        <w:rPr>
-          <w:rFonts w:ascii="Arial" w:hAnsi="Arial" w:cs="Arial"/>
-          <w:sz w:val="24"/>
-          <w:szCs w:val="24"/>
-        </w:rPr>
-      </w:pPr>
-      <w:r>
-        <w:rPr>
-          <w:rFonts w:ascii="Arial" w:hAnsi="Arial" w:cs="Arial"/>
-          <w:sz w:val="24"/>
-          <w:szCs w:val="24"/>
-        </w:rPr>
-        <w:t>A sense of color and design</w:t>
-      </w:r>
-    </w:p>
-    <w:p>
-      <w:pPr>
-        <w:pStyle w:val="Heading3"/>
-      </w:pPr>
-      <w:r>
-        <w:t xml:space="preserve">Kacie Jordan - </w:t>
-      </w:r>
-      <w:r>
-        <w:t>M06 Lab - Routing and Modeling Data</w:t>
-      </w:r>
-    </w:p>
-    <w:p>
-      <w:pPr>
-        <w:pStyle w:val="ListParagraph"/>
-        <w:numPr>
-          <w:ilvl w:val="0"/>
-          <w:numId w:val="1"/>
-        </w:numPr>
-        <w:rPr>
-          <w:rFonts w:ascii="Arial" w:hAnsi="Arial" w:cs="Arial"/>
-          <w:sz w:val="24"/>
-          <w:szCs w:val="24"/>
-        </w:rPr>
-      </w:pPr>
-      <w:r>
-        <w:rPr>
-          <w:rFonts w:ascii="Arial" w:hAnsi="Arial" w:cs="Arial"/>
-          <w:sz w:val="24"/>
-          <w:szCs w:val="24"/>
-        </w:rPr>
-        <w:t>Finalize the links and routes for your project</w:t>
-      </w:r>
-    </w:p>
-    <w:p>
-      <w:pPr>
-        <w:pStyle w:val="ListParagraph"/>
-        <w:numPr>
-          <w:ilvl w:val="0"/>
-          <w:numId w:val="1"/>
-        </w:numPr>
-        <w:rPr>
-          <w:rFonts w:ascii="Arial" w:hAnsi="Arial" w:cs="Arial"/>
-          <w:sz w:val="24"/>
-          <w:szCs w:val="24"/>
-        </w:rPr>
-      </w:pPr>
-      <w:r>
-        <w:rPr>
-          <w:rFonts w:ascii="Arial" w:hAnsi="Arial" w:cs="Arial"/>
-          <w:sz w:val="24"/>
-          <w:szCs w:val="24"/>
-        </w:rPr>
-        <w:t>Add the ability to create, read, update, and destroy a course</w:t>
-      </w:r>
-    </w:p>
-    <w:p>
-      <w:pPr>
-        <w:pStyle w:val="ListParagraph"/>
-        <w:numPr>
-          <w:ilvl w:val="0"/>
-          <w:numId w:val="1"/>
-        </w:numPr>
-        <w:rPr>
-          <w:rFonts w:ascii="Arial" w:hAnsi="Arial" w:cs="Arial"/>
-          <w:sz w:val="24"/>
-          <w:szCs w:val="24"/>
-        </w:rPr>
-      </w:pPr>
-      <w:r>
-        <w:rPr>
-          <w:rFonts w:ascii="Arial" w:hAnsi="Arial" w:cs="Arial"/>
-          <w:sz w:val="24"/>
-          <w:szCs w:val="24"/>
-        </w:rPr>
-        <w:t>In the course index page, make sure that all of the courses you have created can be displayed to the user</w:t>
-      </w:r>
-    </w:p>
-    <w:p>
-      <w:pPr>
-        <w:pStyle w:val="Heading3"/>
-      </w:pPr>
-      <w:r>
-        <w:t xml:space="preserve">Samuel Moore - </w:t>
-      </w:r>
-      <w:r>
-        <w:t>M07 Lab- Implementing a Login System</w:t>
-      </w:r>
-    </w:p>
-    <w:p>
-      <w:pPr>
-        <w:pStyle w:val="ListParagraph"/>
-        <w:numPr>
-          <w:ilvl w:val="0"/>
-          <w:numId w:val="1"/>
-        </w:numPr>
-        <w:rPr>
-          <w:rFonts w:ascii="Arial" w:hAnsi="Arial" w:cs="Arial"/>
-          <w:sz w:val="24"/>
-          <w:szCs w:val="24"/>
-        </w:rPr>
-      </w:pPr>
-      <w:r>
-        <w:rPr>
-          <w:rFonts w:ascii="Arial" w:hAnsi="Arial" w:cs="Arial"/>
-          <w:sz w:val="24"/>
-          <w:szCs w:val="24"/>
-        </w:rPr>
-        <w:t>Create a login system in order for users and teachers to login.</w:t>
-      </w:r>
-    </w:p>
-    <w:p>
-      <w:pPr>
-        <w:pStyle w:val="ListParagraph"/>
-        <w:numPr>
-          <w:ilvl w:val="0"/>
-          <w:numId w:val="1"/>
-        </w:numPr>
-        <w:rPr>
-          <w:rFonts w:ascii="Arial" w:hAnsi="Arial" w:cs="Arial"/>
-          <w:sz w:val="24"/>
-          <w:szCs w:val="24"/>
-        </w:rPr>
-      </w:pPr>
-      <w:r>
-        <w:rPr>
-          <w:rFonts w:ascii="Arial" w:hAnsi="Arial" w:cs="Arial"/>
-          <w:sz w:val="24"/>
-          <w:szCs w:val="24"/>
-        </w:rPr>
-        <w:lastRenderedPageBreak/>
-        <w:t>Make sure to separate authorization features based on who the user is</w:t>
-      </w:r>
-    </w:p>
-    <w:p>
-      <w:pPr>
-        <w:pStyle w:val="ListParagraph"/>
-        <w:numPr>
-          <w:ilvl w:val="0"/>
-          <w:numId w:val="1"/>
-        </w:numPr>
-        <w:rPr>
-          <w:rFonts w:ascii="Arial" w:hAnsi="Arial" w:cs="Arial"/>
-          <w:sz w:val="24"/>
-          <w:szCs w:val="24"/>
-        </w:rPr>
-      </w:pPr>
-      <w:r>
-        <w:rPr>
-          <w:rFonts w:ascii="Arial" w:hAnsi="Arial" w:cs="Arial"/>
-          <w:sz w:val="24"/>
-          <w:szCs w:val="24"/>
-        </w:rPr>
-        <w:t>Make sure that the CRUD functions are secured by only allowing teachers to create, update, and destroy courses.</w:t>
-      </w:r>
-    </w:p>
-    <w:p>
-      <w:pPr>
-        <w:rPr>
-          <w:rFonts w:ascii="Arial" w:hAnsi="Arial" w:cs="Arial"/>
-          <w:sz w:val="24"/>
-          <w:szCs w:val="24"/>
-        </w:rPr>
-      </w:pPr>
-      <w:r>
-        <w:rPr>
-          <w:rFonts w:ascii="Arial" w:hAnsi="Arial" w:cs="Arial"/>
-          <w:sz w:val="24"/>
-          <w:szCs w:val="24"/>
-        </w:rPr>
         <w:t>Here is the link to the Trello board that we will use to keep track of our project work:</w:t>
       </w:r>
     </w:p>
@@ -561,6 +211,342 @@
           <w:szCs w:val="24"/>
         </w:rPr>
         <w:t xml:space="preserve"> </w:t>
+      </w:r>
+    </w:p>
+    <w:p>
+      <w:pPr>
+        <w:rPr>
+          <w:rFonts w:ascii="Arial" w:hAnsi="Arial" w:cs="Arial"/>
+          <w:sz w:val="24"/>
+          <w:szCs w:val="24"/>
+        </w:rPr>
+      </w:pPr>
+      <w:r>
+        <w:rPr>
+          <w:rFonts w:ascii="Arial" w:hAnsi="Arial" w:cs="Arial"/>
+          <w:sz w:val="24"/>
+          <w:szCs w:val="24"/>
+        </w:rPr>
+        <w:t>The easiest way for us to assign and divide up roles is to do so by assignment. Our group has very low availability to meet, so the only way we’re going to be able to get through this assignment is to work on items in our individual downtime. That is why we determined it would be best to divide up the work in stages by assignment</w:t>
+      </w:r>
+      <w:r>
+        <w:rPr>
+          <w:rFonts w:ascii="Arial" w:hAnsi="Arial" w:cs="Arial"/>
+          <w:sz w:val="24"/>
+          <w:szCs w:val="24"/>
+        </w:rPr>
+        <w:t xml:space="preserve"> and track the progress using Trello</w:t>
+      </w:r>
+      <w:r>
+        <w:rPr>
+          <w:rFonts w:ascii="Arial" w:hAnsi="Arial" w:cs="Arial"/>
+          <w:sz w:val="24"/>
+          <w:szCs w:val="24"/>
+        </w:rPr>
+        <w:t xml:space="preserve">. </w:t>
+      </w:r>
+      <w:r>
+        <w:rPr>
+          <w:rFonts w:ascii="Arial" w:hAnsi="Arial" w:cs="Arial"/>
+          <w:sz w:val="24"/>
+          <w:szCs w:val="24"/>
+        </w:rPr>
+        <w:t>Below is the breakdown of how the work will be assigned:</w:t>
+      </w:r>
+    </w:p>
+    <w:p>
+      <w:pPr>
+        <w:pStyle w:val="Heading3"/>
+      </w:pPr>
+      <w:r>
+        <w:t>Matteo Catalano - M05 Lab - Final Project Design, Links, and Backend</w:t>
+      </w:r>
+      <w:r>
+        <w:t xml:space="preserve"> &amp; Project Management</w:t>
+      </w:r>
+    </w:p>
+    <w:p>
+      <w:pPr>
+        <w:pStyle w:val="ListParagraph"/>
+        <w:numPr>
+          <w:ilvl w:val="0"/>
+          <w:numId w:val="1"/>
+        </w:numPr>
+        <w:rPr>
+          <w:rFonts w:ascii="Arial" w:hAnsi="Arial" w:cs="Arial"/>
+          <w:sz w:val="24"/>
+          <w:szCs w:val="24"/>
+        </w:rPr>
+      </w:pPr>
+      <w:r>
+        <w:rPr>
+          <w:rFonts w:ascii="Arial" w:hAnsi="Arial" w:cs="Arial"/>
+          <w:sz w:val="24"/>
+          <w:szCs w:val="24"/>
+        </w:rPr>
+        <w:t>Create links / routes for the webpages of your website</w:t>
+      </w:r>
+    </w:p>
+    <w:p>
+      <w:pPr>
+        <w:pStyle w:val="ListParagraph"/>
+        <w:numPr>
+          <w:ilvl w:val="0"/>
+          <w:numId w:val="1"/>
+        </w:numPr>
+        <w:rPr>
+          <w:rFonts w:ascii="Arial" w:hAnsi="Arial" w:cs="Arial"/>
+          <w:sz w:val="24"/>
+          <w:szCs w:val="24"/>
+        </w:rPr>
+      </w:pPr>
+      <w:r>
+        <w:rPr>
+          <w:rFonts w:ascii="Arial" w:hAnsi="Arial" w:cs="Arial"/>
+          <w:sz w:val="24"/>
+          <w:szCs w:val="24"/>
+        </w:rPr>
+        <w:t>Add an index page for your final project</w:t>
+      </w:r>
+    </w:p>
+    <w:p>
+      <w:pPr>
+        <w:pStyle w:val="ListParagraph"/>
+        <w:numPr>
+          <w:ilvl w:val="0"/>
+          <w:numId w:val="1"/>
+        </w:numPr>
+        <w:rPr>
+          <w:rFonts w:ascii="Arial" w:hAnsi="Arial" w:cs="Arial"/>
+          <w:sz w:val="24"/>
+          <w:szCs w:val="24"/>
+        </w:rPr>
+      </w:pPr>
+      <w:r>
+        <w:rPr>
+          <w:rFonts w:ascii="Arial" w:hAnsi="Arial" w:cs="Arial"/>
+          <w:sz w:val="24"/>
+          <w:szCs w:val="24"/>
+        </w:rPr>
+        <w:t>Begin the design of your final project.  Your project should have the following design features implemented by the end of this assignment:</w:t>
+      </w:r>
+    </w:p>
+    <w:p>
+      <w:pPr>
+        <w:pStyle w:val="ListParagraph"/>
+        <w:numPr>
+          <w:ilvl w:val="1"/>
+          <w:numId w:val="1"/>
+        </w:numPr>
+        <w:rPr>
+          <w:rFonts w:ascii="Arial" w:hAnsi="Arial" w:cs="Arial"/>
+          <w:sz w:val="24"/>
+          <w:szCs w:val="24"/>
+        </w:rPr>
+      </w:pPr>
+      <w:r>
+        <w:rPr>
+          <w:rFonts w:ascii="Arial" w:hAnsi="Arial" w:cs="Arial"/>
+          <w:sz w:val="24"/>
+          <w:szCs w:val="24"/>
+        </w:rPr>
+        <w:t>A navigation bar / menu</w:t>
+      </w:r>
+    </w:p>
+    <w:p>
+      <w:pPr>
+        <w:pStyle w:val="ListParagraph"/>
+        <w:numPr>
+          <w:ilvl w:val="1"/>
+          <w:numId w:val="1"/>
+        </w:numPr>
+        <w:rPr>
+          <w:rFonts w:ascii="Arial" w:hAnsi="Arial" w:cs="Arial"/>
+          <w:sz w:val="24"/>
+          <w:szCs w:val="24"/>
+        </w:rPr>
+      </w:pPr>
+      <w:r>
+        <w:rPr>
+          <w:rFonts w:ascii="Arial" w:hAnsi="Arial" w:cs="Arial"/>
+          <w:sz w:val="24"/>
+          <w:szCs w:val="24"/>
+        </w:rPr>
+        <w:t>You index page styled</w:t>
+      </w:r>
+    </w:p>
+    <w:p>
+      <w:pPr>
+        <w:pStyle w:val="ListParagraph"/>
+        <w:numPr>
+          <w:ilvl w:val="1"/>
+          <w:numId w:val="1"/>
+        </w:numPr>
+        <w:rPr>
+          <w:rFonts w:ascii="Arial" w:hAnsi="Arial" w:cs="Arial"/>
+          <w:sz w:val="24"/>
+          <w:szCs w:val="24"/>
+        </w:rPr>
+      </w:pPr>
+      <w:r>
+        <w:rPr>
+          <w:rFonts w:ascii="Arial" w:hAnsi="Arial" w:cs="Arial"/>
+          <w:sz w:val="24"/>
+          <w:szCs w:val="24"/>
+        </w:rPr>
+        <w:t>A sense of color and design</w:t>
+      </w:r>
+    </w:p>
+    <w:p>
+      <w:pPr>
+        <w:pStyle w:val="Heading3"/>
+      </w:pPr>
+      <w:r>
+        <w:t xml:space="preserve">Kacie Jordan - </w:t>
+      </w:r>
+      <w:r>
+        <w:t>M06 Lab - Routing and Modeling Data</w:t>
+      </w:r>
+    </w:p>
+    <w:p>
+      <w:pPr>
+        <w:pStyle w:val="ListParagraph"/>
+        <w:numPr>
+          <w:ilvl w:val="0"/>
+          <w:numId w:val="1"/>
+        </w:numPr>
+        <w:rPr>
+          <w:rFonts w:ascii="Arial" w:hAnsi="Arial" w:cs="Arial"/>
+          <w:sz w:val="24"/>
+          <w:szCs w:val="24"/>
+        </w:rPr>
+      </w:pPr>
+      <w:r>
+        <w:rPr>
+          <w:rFonts w:ascii="Arial" w:hAnsi="Arial" w:cs="Arial"/>
+          <w:sz w:val="24"/>
+          <w:szCs w:val="24"/>
+        </w:rPr>
+        <w:t>Finalize the links and routes for your project</w:t>
+      </w:r>
+    </w:p>
+    <w:p>
+      <w:pPr>
+        <w:pStyle w:val="ListParagraph"/>
+        <w:numPr>
+          <w:ilvl w:val="0"/>
+          <w:numId w:val="1"/>
+        </w:numPr>
+        <w:rPr>
+          <w:rFonts w:ascii="Arial" w:hAnsi="Arial" w:cs="Arial"/>
+          <w:sz w:val="24"/>
+          <w:szCs w:val="24"/>
+        </w:rPr>
+      </w:pPr>
+      <w:r>
+        <w:rPr>
+          <w:rFonts w:ascii="Arial" w:hAnsi="Arial" w:cs="Arial"/>
+          <w:sz w:val="24"/>
+          <w:szCs w:val="24"/>
+        </w:rPr>
+        <w:t>Add the ability to create, read, update, and destroy a course</w:t>
+      </w:r>
+    </w:p>
+    <w:p>
+      <w:pPr>
+        <w:pStyle w:val="ListParagraph"/>
+        <w:numPr>
+          <w:ilvl w:val="0"/>
+          <w:numId w:val="1"/>
+        </w:numPr>
+        <w:rPr>
+          <w:rFonts w:ascii="Arial" w:hAnsi="Arial" w:cs="Arial"/>
+          <w:sz w:val="24"/>
+          <w:szCs w:val="24"/>
+        </w:rPr>
+      </w:pPr>
+      <w:r>
+        <w:rPr>
+          <w:rFonts w:ascii="Arial" w:hAnsi="Arial" w:cs="Arial"/>
+          <w:sz w:val="24"/>
+          <w:szCs w:val="24"/>
+        </w:rPr>
+        <w:lastRenderedPageBreak/>
+        <w:t>In the course index page, make sure that all of the courses you have created can be displayed to the user</w:t>
+      </w:r>
+    </w:p>
+    <w:p>
+      <w:pPr>
+        <w:pStyle w:val="Heading3"/>
+      </w:pPr>
+      <w:r>
+        <w:t>Samuel Moore - M07 Lab- Implementing a Login System</w:t>
+      </w:r>
+    </w:p>
+    <w:p>
+      <w:pPr>
+        <w:pStyle w:val="ListParagraph"/>
+        <w:numPr>
+          <w:ilvl w:val="0"/>
+          <w:numId w:val="1"/>
+        </w:numPr>
+        <w:rPr>
+          <w:rFonts w:ascii="Arial" w:hAnsi="Arial" w:cs="Arial"/>
+          <w:sz w:val="24"/>
+          <w:szCs w:val="24"/>
+        </w:rPr>
+      </w:pPr>
+      <w:r>
+        <w:rPr>
+          <w:rFonts w:ascii="Arial" w:hAnsi="Arial" w:cs="Arial"/>
+          <w:sz w:val="24"/>
+          <w:szCs w:val="24"/>
+        </w:rPr>
+        <w:t>Create a login system in order for users and teachers to login.</w:t>
+      </w:r>
+    </w:p>
+    <w:p>
+      <w:pPr>
+        <w:pStyle w:val="ListParagraph"/>
+        <w:numPr>
+          <w:ilvl w:val="0"/>
+          <w:numId w:val="1"/>
+        </w:numPr>
+        <w:rPr>
+          <w:rFonts w:ascii="Arial" w:hAnsi="Arial" w:cs="Arial"/>
+          <w:sz w:val="24"/>
+          <w:szCs w:val="24"/>
+        </w:rPr>
+      </w:pPr>
+      <w:r>
+        <w:rPr>
+          <w:rFonts w:ascii="Arial" w:hAnsi="Arial" w:cs="Arial"/>
+          <w:sz w:val="24"/>
+          <w:szCs w:val="24"/>
+        </w:rPr>
+        <w:t>Make sure to separate authorization features based on who the user is</w:t>
+      </w:r>
+    </w:p>
+    <w:p>
+      <w:pPr>
+        <w:pStyle w:val="ListParagraph"/>
+        <w:numPr>
+          <w:ilvl w:val="0"/>
+          <w:numId w:val="1"/>
+        </w:numPr>
+        <w:rPr>
+          <w:rFonts w:ascii="Arial" w:hAnsi="Arial" w:cs="Arial"/>
+          <w:sz w:val="24"/>
+          <w:szCs w:val="24"/>
+        </w:rPr>
+      </w:pPr>
+      <w:r>
+        <w:rPr>
+          <w:rFonts w:ascii="Arial" w:hAnsi="Arial" w:cs="Arial"/>
+          <w:sz w:val="24"/>
+          <w:szCs w:val="24"/>
+        </w:rPr>
+        <w:t>Make sure that the CRUD functions are secured by only allowing teachers to create, update, and destroy courses.</w:t>
       </w:r>
     </w:p>
     <w:p>

</xml_diff>